<commit_message>
Update Student Solutions Website Design Brief.docx
</commit_message>
<xml_diff>
--- a/Student Solutions Website Design Brief.docx
+++ b/Student Solutions Website Design Brief.docx
@@ -100,14 +100,7 @@
           <w:sz w:val="24"/>
           <w:szCs w:val="24"/>
         </w:rPr>
-        <w:t>9-20</w:t>
-      </w:r>
-      <w:r>
-        <w:rPr>
-          <w:sz w:val="24"/>
-          <w:szCs w:val="24"/>
-        </w:rPr>
-        <w:t>-19</w:t>
+        <w:t>9-20-19</w:t>
       </w:r>
     </w:p>
     <w:p>
@@ -204,16 +197,7 @@
                 <w:sz w:val="24"/>
                 <w:szCs w:val="24"/>
               </w:rPr>
-              <w:t>Name:</w:t>
-            </w:r>
-            <w:r>
-              <w:rPr>
-                <w:b/>
-                <w:bCs/>
-                <w:sz w:val="24"/>
-                <w:szCs w:val="24"/>
-              </w:rPr>
-              <w:t xml:space="preserve"> Student Solutions</w:t>
+              <w:t>Name: Student Solutions</w:t>
             </w:r>
           </w:p>
         </w:tc>
@@ -709,11 +693,11 @@
             <w:r>
               <w:t xml:space="preserve">Mr. </w:t>
             </w:r>
+            <w:proofErr w:type="spellStart"/>
             <w:r>
               <w:t>Corsmeier’s</w:t>
             </w:r>
-            <w:bookmarkStart w:id="0" w:name="_GoBack"/>
-            <w:bookmarkEnd w:id="0"/>
+            <w:proofErr w:type="spellEnd"/>
             <w:r>
               <w:t xml:space="preserve"> logo</w:t>
             </w:r>
@@ -926,6 +910,139 @@
       </w:tr>
     </w:tbl>
     <w:p/>
+    <w:p>
+      <w:pPr>
+        <w:pStyle w:val="HTMLPreformatted"/>
+        <w:wordWrap w:val="0"/>
+        <w:rPr>
+          <w:color w:val="333333"/>
+        </w:rPr>
+      </w:pPr>
+      <w:r>
+        <w:rPr>
+          <w:b/>
+          <w:u w:val="single"/>
+        </w:rPr>
+        <w:t>MUST INCLUDE</w:t>
+      </w:r>
+      <w:r>
+        <w:tab/>
+      </w:r>
+      <w:r>
+        <w:rPr>
+          <w:color w:val="009900"/>
+        </w:rPr>
+        <w:t>&lt;</w:t>
+      </w:r>
+      <w:r>
+        <w:rPr>
+          <w:b/>
+          <w:bCs/>
+          <w:color w:val="000000"/>
+        </w:rPr>
+        <w:t>link</w:t>
+      </w:r>
+      <w:r>
+        <w:rPr>
+          <w:color w:val="009900"/>
+        </w:rPr>
+        <w:t xml:space="preserve"> </w:t>
+      </w:r>
+      <w:proofErr w:type="spellStart"/>
+      <w:r>
+        <w:rPr>
+          <w:color w:val="000066"/>
+        </w:rPr>
+        <w:t>href</w:t>
+      </w:r>
+      <w:proofErr w:type="spellEnd"/>
+      <w:r>
+        <w:rPr>
+          <w:color w:val="66CC66"/>
+        </w:rPr>
+        <w:t>=</w:t>
+      </w:r>
+      <w:r>
+        <w:rPr>
+          <w:color w:val="FF0000"/>
+        </w:rPr>
+        <w:t>"myCSSfile.css"</w:t>
+      </w:r>
+      <w:r>
+        <w:rPr>
+          <w:color w:val="009900"/>
+        </w:rPr>
+        <w:t xml:space="preserve"> </w:t>
+      </w:r>
+      <w:proofErr w:type="spellStart"/>
+      <w:r>
+        <w:rPr>
+          <w:color w:val="000066"/>
+        </w:rPr>
+        <w:t>rel</w:t>
+      </w:r>
+      <w:proofErr w:type="spellEnd"/>
+      <w:r>
+        <w:rPr>
+          <w:color w:val="66CC66"/>
+        </w:rPr>
+        <w:t>=</w:t>
+      </w:r>
+      <w:r>
+        <w:rPr>
+          <w:color w:val="FF0000"/>
+        </w:rPr>
+        <w:t>"stylesheet"</w:t>
+      </w:r>
+      <w:r>
+        <w:rPr>
+          <w:color w:val="009900"/>
+        </w:rPr>
+        <w:t xml:space="preserve"> </w:t>
+      </w:r>
+      <w:r>
+        <w:rPr>
+          <w:color w:val="000066"/>
+        </w:rPr>
+        <w:t>type</w:t>
+      </w:r>
+      <w:r>
+        <w:rPr>
+          <w:color w:val="66CC66"/>
+        </w:rPr>
+        <w:t>=</w:t>
+      </w:r>
+      <w:r>
+        <w:rPr>
+          <w:color w:val="FF0000"/>
+        </w:rPr>
+        <w:t>"text/</w:t>
+      </w:r>
+      <w:proofErr w:type="spellStart"/>
+      <w:r>
+        <w:rPr>
+          <w:color w:val="FF0000"/>
+        </w:rPr>
+        <w:t>css</w:t>
+      </w:r>
+      <w:proofErr w:type="spellEnd"/>
+      <w:r>
+        <w:rPr>
+          <w:color w:val="FF0000"/>
+        </w:rPr>
+        <w:t>"</w:t>
+      </w:r>
+      <w:r>
+        <w:rPr>
+          <w:color w:val="009900"/>
+        </w:rPr>
+        <w:t>&gt;</w:t>
+      </w:r>
+    </w:p>
+    <w:p>
+      <w:bookmarkStart w:id="0" w:name="_GoBack"/>
+      <w:bookmarkEnd w:id="0"/>
+    </w:p>
     <w:sectPr>
       <w:pgSz w:w="12240" w:h="15840"/>
       <w:pgMar w:top="1440" w:right="1440" w:bottom="1440" w:left="1440" w:header="720" w:footer="720" w:gutter="0"/>
@@ -1962,6 +2079,54 @@
       <w:u w:val="single"/>
     </w:rPr>
   </w:style>
+  <w:style w:type="paragraph" w:styleId="HTMLPreformatted">
+    <w:name w:val="HTML Preformatted"/>
+    <w:basedOn w:val="Normal"/>
+    <w:link w:val="HTMLPreformattedChar"/>
+    <w:uiPriority w:val="99"/>
+    <w:semiHidden/>
+    <w:unhideWhenUsed/>
+    <w:rsid w:val="00D66326"/>
+    <w:pPr>
+      <w:tabs>
+        <w:tab w:val="left" w:pos="916"/>
+        <w:tab w:val="left" w:pos="1832"/>
+        <w:tab w:val="left" w:pos="2748"/>
+        <w:tab w:val="left" w:pos="3664"/>
+        <w:tab w:val="left" w:pos="4580"/>
+        <w:tab w:val="left" w:pos="5496"/>
+        <w:tab w:val="left" w:pos="6412"/>
+        <w:tab w:val="left" w:pos="7328"/>
+        <w:tab w:val="left" w:pos="8244"/>
+        <w:tab w:val="left" w:pos="9160"/>
+        <w:tab w:val="left" w:pos="10076"/>
+        <w:tab w:val="left" w:pos="10992"/>
+        <w:tab w:val="left" w:pos="11908"/>
+        <w:tab w:val="left" w:pos="12824"/>
+        <w:tab w:val="left" w:pos="13740"/>
+        <w:tab w:val="left" w:pos="14656"/>
+      </w:tabs>
+      <w:spacing w:after="0" w:line="240" w:lineRule="auto"/>
+    </w:pPr>
+    <w:rPr>
+      <w:rFonts w:ascii="Courier New" w:eastAsia="Times New Roman" w:hAnsi="Courier New" w:cs="Courier New"/>
+      <w:sz w:val="20"/>
+      <w:szCs w:val="20"/>
+    </w:rPr>
+  </w:style>
+  <w:style w:type="character" w:customStyle="1" w:styleId="HTMLPreformattedChar">
+    <w:name w:val="HTML Preformatted Char"/>
+    <w:basedOn w:val="DefaultParagraphFont"/>
+    <w:link w:val="HTMLPreformatted"/>
+    <w:uiPriority w:val="99"/>
+    <w:semiHidden/>
+    <w:rsid w:val="00D66326"/>
+    <w:rPr>
+      <w:rFonts w:ascii="Courier New" w:eastAsia="Times New Roman" w:hAnsi="Courier New" w:cs="Courier New"/>
+      <w:sz w:val="20"/>
+      <w:szCs w:val="20"/>
+    </w:rPr>
+  </w:style>
 </w:styles>
 </file>
 

</xml_diff>